<commit_message>
updated screenshots and jenkins config
</commit_message>
<xml_diff>
--- a/Documentation/JenkinsScreenshots.docx
+++ b/Documentation/JenkinsScreenshots.docx
@@ -9,7 +9,7 @@
           <w:lang w:eastAsia="en-AU"/>
         </w:rPr>
         <w:drawing>
-          <wp:inline distT="0" distB="0" distL="0" distR="0" wp14:anchorId="5AF10045" wp14:editId="4B6EADC6">
+          <wp:inline distT="0" distB="0" distL="0" distR="0" wp14:anchorId="76D7E623" wp14:editId="53E09287">
             <wp:extent cx="8863330" cy="4983480"/>
             <wp:effectExtent l="0" t="0" r="0" b="7620"/>
             <wp:docPr id="1" name="Picture 1"/>
@@ -53,10 +53,10 @@
         </w:rPr>
         <w:lastRenderedPageBreak/>
         <w:drawing>
-          <wp:inline distT="0" distB="0" distL="0" distR="0" wp14:anchorId="290FABB8" wp14:editId="6C33CE62">
+          <wp:inline distT="0" distB="0" distL="0" distR="0" wp14:anchorId="2E88B71F" wp14:editId="114A08DC">
             <wp:extent cx="8863330" cy="4983480"/>
             <wp:effectExtent l="0" t="0" r="0" b="7620"/>
-            <wp:docPr id="14" name="Picture 14"/>
+            <wp:docPr id="7" name="Picture 7"/>
             <wp:cNvGraphicFramePr>
               <a:graphicFrameLocks xmlns:a="http://schemas.openxmlformats.org/drawingml/2006/main" noChangeAspect="1"/>
             </wp:cNvGraphicFramePr>
@@ -97,10 +97,10 @@
         </w:rPr>
         <w:lastRenderedPageBreak/>
         <w:drawing>
-          <wp:inline distT="0" distB="0" distL="0" distR="0" wp14:anchorId="62B8F20A" wp14:editId="1C7A290F">
+          <wp:inline distT="0" distB="0" distL="0" distR="0" wp14:anchorId="773A849C" wp14:editId="5967DF71">
             <wp:extent cx="8863330" cy="4983480"/>
             <wp:effectExtent l="0" t="0" r="0" b="7620"/>
-            <wp:docPr id="16" name="Picture 16"/>
+            <wp:docPr id="8" name="Picture 8"/>
             <wp:cNvGraphicFramePr>
               <a:graphicFrameLocks xmlns:a="http://schemas.openxmlformats.org/drawingml/2006/main" noChangeAspect="1"/>
             </wp:cNvGraphicFramePr>
@@ -141,10 +141,10 @@
         </w:rPr>
         <w:lastRenderedPageBreak/>
         <w:drawing>
-          <wp:inline distT="0" distB="0" distL="0" distR="0" wp14:anchorId="5E8D25AA" wp14:editId="075A8B33">
+          <wp:inline distT="0" distB="0" distL="0" distR="0" wp14:anchorId="4DA51DBE" wp14:editId="4EFD6EF9">
             <wp:extent cx="8863330" cy="4983480"/>
             <wp:effectExtent l="0" t="0" r="0" b="7620"/>
-            <wp:docPr id="20" name="Picture 20"/>
+            <wp:docPr id="9" name="Picture 9"/>
             <wp:cNvGraphicFramePr>
               <a:graphicFrameLocks xmlns:a="http://schemas.openxmlformats.org/drawingml/2006/main" noChangeAspect="1"/>
             </wp:cNvGraphicFramePr>
@@ -176,11 +176,55 @@
           </wp:inline>
         </w:drawing>
       </w:r>
+    </w:p>
+    <w:p>
+      <w:r>
+        <w:rPr>
+          <w:noProof/>
+          <w:lang w:eastAsia="en-AU"/>
+        </w:rPr>
+        <w:lastRenderedPageBreak/>
+        <w:drawing>
+          <wp:inline distT="0" distB="0" distL="0" distR="0" wp14:anchorId="71D7FC63" wp14:editId="4626D5B7">
+            <wp:extent cx="8863330" cy="4983480"/>
+            <wp:effectExtent l="0" t="0" r="0" b="7620"/>
+            <wp:docPr id="10" name="Picture 10"/>
+            <wp:cNvGraphicFramePr>
+              <a:graphicFrameLocks xmlns:a="http://schemas.openxmlformats.org/drawingml/2006/main" noChangeAspect="1"/>
+            </wp:cNvGraphicFramePr>
+            <a:graphic xmlns:a="http://schemas.openxmlformats.org/drawingml/2006/main">
+              <a:graphicData uri="http://schemas.openxmlformats.org/drawingml/2006/picture">
+                <pic:pic xmlns:pic="http://schemas.openxmlformats.org/drawingml/2006/picture">
+                  <pic:nvPicPr>
+                    <pic:cNvPr id="1" name=""/>
+                    <pic:cNvPicPr/>
+                  </pic:nvPicPr>
+                  <pic:blipFill>
+                    <a:blip r:embed="rId10"/>
+                    <a:stretch>
+                      <a:fillRect/>
+                    </a:stretch>
+                  </pic:blipFill>
+                  <pic:spPr>
+                    <a:xfrm>
+                      <a:off x="0" y="0"/>
+                      <a:ext cx="8863330" cy="4983480"/>
+                    </a:xfrm>
+                    <a:prstGeom prst="rect">
+                      <a:avLst/>
+                    </a:prstGeom>
+                  </pic:spPr>
+                </pic:pic>
+              </a:graphicData>
+            </a:graphic>
+          </wp:inline>
+        </w:drawing>
+      </w:r>
       <w:bookmarkStart w:id="0" w:name="_GoBack"/>
       <w:bookmarkEnd w:id="0"/>
     </w:p>
     <w:sectPr>
-      <w:headerReference w:type="default" r:id="rId10"/>
+      <w:headerReference w:type="default" r:id="rId11"/>
       <w:pgSz w:w="16838" w:h="11906" w:orient="landscape"/>
       <w:pgMar w:top="1440" w:right="1440" w:bottom="1440" w:left="1440" w:header="708" w:footer="708" w:gutter="0"/>
       <w:cols w:space="708"/>

</xml_diff>